<commit_message>
Adding Empty Cells if Header Key is Wrong
</commit_message>
<xml_diff>
--- a/WordReport/wwwroot/templates/Report.docx
+++ b/WordReport/wwwroot/templates/Report.docx
@@ -20,13 +20,15 @@
         <w:tblLook w:val="04A0" w:firstRow="1" w:lastRow="0" w:firstColumn="1" w:lastColumn="0" w:noHBand="0" w:noVBand="1"/>
       </w:tblPr>
       <w:tblGrid>
-        <w:gridCol w:w="4675"/>
-        <w:gridCol w:w="4675"/>
+        <w:gridCol w:w="2544"/>
+        <w:gridCol w:w="2147"/>
+        <w:gridCol w:w="2264"/>
+        <w:gridCol w:w="2395"/>
       </w:tblGrid>
       <w:tr>
         <w:tc>
           <w:tcPr>
-            <w:tcW w:w="4675" w:type="dxa"/>
+            <w:tcW w:w="2544" w:type="dxa"/>
             <w:tcBorders>
               <w:top w:val="single" w:sz="4" w:space="0" w:color="auto"/>
               <w:left w:val="single" w:sz="4" w:space="0" w:color="auto"/>
@@ -37,13 +39,130 @@
           </w:tcPr>
           <w:p>
             <w:r>
-              <w:t>Product Name</w:t>
+              <w:rPr>
+                <w:rFonts w:ascii="Cascadia Mono" w:hAnsi="Cascadia Mono" w:cs="Cascadia Mono"/>
+                <w:color w:val="000000"/>
+                <w:sz w:val="19"/>
+                <w:szCs w:val="19"/>
+                <w:highlight w:val="white"/>
+              </w:rPr>
+              <w:t>Product</w:t>
+            </w:r>
+            <w:r>
+              <w:rPr>
+                <w:rFonts w:ascii="Cascadia Mono" w:hAnsi="Cascadia Mono" w:cs="Cascadia Mono"/>
+                <w:color w:val="000000"/>
+                <w:sz w:val="19"/>
+                <w:szCs w:val="19"/>
+                <w:highlight w:val="white"/>
+              </w:rPr>
+              <w:t xml:space="preserve"> </w:t>
+            </w:r>
+            <w:r>
+              <w:rPr>
+                <w:rFonts w:ascii="Cascadia Mono" w:hAnsi="Cascadia Mono" w:cs="Cascadia Mono"/>
+                <w:color w:val="000000"/>
+                <w:sz w:val="19"/>
+                <w:szCs w:val="19"/>
+                <w:highlight w:val="white"/>
+              </w:rPr>
+              <w:t>Id</w:t>
             </w:r>
           </w:p>
         </w:tc>
         <w:tc>
           <w:tcPr>
-            <w:tcW w:w="4675" w:type="dxa"/>
+            <w:tcW w:w="2147" w:type="dxa"/>
+            <w:tcBorders>
+              <w:top w:val="single" w:sz="4" w:space="0" w:color="auto"/>
+              <w:left w:val="single" w:sz="4" w:space="0" w:color="auto"/>
+              <w:bottom w:val="single" w:sz="4" w:space="0" w:color="auto"/>
+              <w:right w:val="single" w:sz="4" w:space="0" w:color="auto"/>
+            </w:tcBorders>
+          </w:tcPr>
+          <w:p>
+            <w:r>
+              <w:rPr>
+                <w:rFonts w:ascii="Cascadia Mono" w:hAnsi="Cascadia Mono" w:cs="Cascadia Mono"/>
+                <w:color w:val="000000"/>
+                <w:sz w:val="19"/>
+                <w:szCs w:val="19"/>
+                <w:highlight w:val="white"/>
+              </w:rPr>
+              <w:t>Name</w:t>
+            </w:r>
+            <w:r>
+              <w:rPr>
+                <w:rFonts w:ascii="Cascadia Mono" w:hAnsi="Cascadia Mono" w:cs="Cascadia Mono"/>
+                <w:color w:val="000000"/>
+                <w:sz w:val="19"/>
+                <w:szCs w:val="19"/>
+                <w:highlight w:val="white"/>
+              </w:rPr>
+              <w:t xml:space="preserve"> </w:t>
+            </w:r>
+            <w:proofErr w:type="spellStart"/>
+            <w:r>
+              <w:rPr>
+                <w:rFonts w:ascii="Cascadia Mono" w:hAnsi="Cascadia Mono" w:cs="Cascadia Mono"/>
+                <w:color w:val="000000"/>
+                <w:sz w:val="19"/>
+                <w:szCs w:val="19"/>
+                <w:highlight w:val="white"/>
+              </w:rPr>
+              <w:t>En</w:t>
+            </w:r>
+            <w:proofErr w:type="spellEnd"/>
+          </w:p>
+        </w:tc>
+        <w:tc>
+          <w:tcPr>
+            <w:tcW w:w="2264" w:type="dxa"/>
+            <w:tcBorders>
+              <w:top w:val="single" w:sz="4" w:space="0" w:color="auto"/>
+              <w:left w:val="single" w:sz="4" w:space="0" w:color="auto"/>
+              <w:bottom w:val="single" w:sz="4" w:space="0" w:color="auto"/>
+              <w:right w:val="single" w:sz="4" w:space="0" w:color="auto"/>
+            </w:tcBorders>
+          </w:tcPr>
+          <w:p>
+            <w:r>
+              <w:rPr>
+                <w:rFonts w:ascii="Cascadia Mono" w:hAnsi="Cascadia Mono" w:cs="Cascadia Mono"/>
+                <w:color w:val="000000"/>
+                <w:sz w:val="19"/>
+                <w:szCs w:val="19"/>
+                <w:highlight w:val="white"/>
+              </w:rPr>
+              <w:t>Name</w:t>
+            </w:r>
+            <w:r>
+              <w:rPr>
+                <w:rFonts w:ascii="Cascadia Mono" w:hAnsi="Cascadia Mono" w:cs="Cascadia Mono"/>
+                <w:color w:val="000000"/>
+                <w:sz w:val="19"/>
+                <w:szCs w:val="19"/>
+                <w:highlight w:val="white"/>
+              </w:rPr>
+              <w:t xml:space="preserve"> </w:t>
+            </w:r>
+            <w:proofErr w:type="spellStart"/>
+            <w:r>
+              <w:rPr>
+                <w:rFonts w:ascii="Cascadia Mono" w:hAnsi="Cascadia Mono" w:cs="Cascadia Mono"/>
+                <w:color w:val="000000"/>
+                <w:sz w:val="19"/>
+                <w:szCs w:val="19"/>
+                <w:highlight w:val="white"/>
+              </w:rPr>
+              <w:t>Ar</w:t>
+            </w:r>
+            <w:proofErr w:type="spellEnd"/>
+          </w:p>
+        </w:tc>
+        <w:tc>
+          <w:tcPr>
+            <w:tcW w:w="2395" w:type="dxa"/>
             <w:tcBorders>
               <w:top w:val="single" w:sz="4" w:space="0" w:color="auto"/>
               <w:left w:val="single" w:sz="4" w:space="0" w:color="auto"/>
@@ -62,24 +181,7 @@
       <w:tr>
         <w:tc>
           <w:tcPr>
-            <w:tcW w:w="4675" w:type="dxa"/>
-            <w:tcBorders>
-              <w:top w:val="single" w:sz="4" w:space="0" w:color="auto"/>
-              <w:left w:val="single" w:sz="4" w:space="0" w:color="auto"/>
-              <w:bottom w:val="single" w:sz="4" w:space="0" w:color="auto"/>
-              <w:right w:val="single" w:sz="4" w:space="0" w:color="auto"/>
-            </w:tcBorders>
-            <w:hideMark/>
-          </w:tcPr>
-          <w:p>
-            <w:r>
-              <w:t>Items1</w:t>
-            </w:r>
-          </w:p>
-        </w:tc>
-        <w:tc>
-          <w:tcPr>
-            <w:tcW w:w="4675" w:type="dxa"/>
+            <w:tcW w:w="2544" w:type="dxa"/>
             <w:tcBorders>
               <w:top w:val="single" w:sz="4" w:space="0" w:color="auto"/>
               <w:left w:val="single" w:sz="4" w:space="0" w:color="auto"/>
@@ -87,82 +189,33 @@
               <w:right w:val="single" w:sz="4" w:space="0" w:color="auto"/>
             </w:tcBorders>
           </w:tcPr>
-          <w:p/>
-        </w:tc>
-      </w:tr>
-    </w:tbl>
-    <w:p>
-      <w:bookmarkStart w:id="0" w:name="_GoBack"/>
-      <w:bookmarkEnd w:id="0"/>
-    </w:p>
-    <w:p/>
-    <w:tbl>
-      <w:tblPr>
-        <w:tblStyle w:val="TableGrid"/>
-        <w:tblW w:w="0" w:type="auto"/>
-        <w:tblLook w:val="04A0" w:firstRow="1" w:lastRow="0" w:firstColumn="1" w:lastColumn="0" w:noHBand="0" w:noVBand="1"/>
-      </w:tblPr>
-      <w:tblGrid>
-        <w:gridCol w:w="4675"/>
-        <w:gridCol w:w="4675"/>
-      </w:tblGrid>
-      <w:tr>
-        <w:tc>
-          <w:tcPr>
-            <w:tcW w:w="4675" w:type="dxa"/>
-            <w:tcBorders>
-              <w:top w:val="single" w:sz="4" w:space="0" w:color="auto"/>
-              <w:left w:val="single" w:sz="4" w:space="0" w:color="auto"/>
-              <w:bottom w:val="single" w:sz="4" w:space="0" w:color="auto"/>
-              <w:right w:val="single" w:sz="4" w:space="0" w:color="auto"/>
-            </w:tcBorders>
-            <w:hideMark/>
-          </w:tcPr>
           <w:p>
-            <w:r>
-              <w:t>Product Name</w:t>
-            </w:r>
+            <w:pPr>
+              <w:rPr>
+                <w:rFonts w:ascii="Cascadia Mono" w:hAnsi="Cascadia Mono" w:cs="Cascadia Mono"/>
+                <w:color w:val="000000"/>
+                <w:sz w:val="19"/>
+                <w:szCs w:val="19"/>
+                <w:highlight w:val="white"/>
+              </w:rPr>
+            </w:pPr>
+            <w:proofErr w:type="spellStart"/>
+            <w:r>
+              <w:rPr>
+                <w:rFonts w:ascii="Cascadia Mono" w:hAnsi="Cascadia Mono" w:cs="Cascadia Mono"/>
+                <w:color w:val="000000"/>
+                <w:sz w:val="19"/>
+                <w:szCs w:val="19"/>
+                <w:highlight w:val="white"/>
+              </w:rPr>
+              <w:t>ProductId</w:t>
+            </w:r>
+            <w:proofErr w:type="spellEnd"/>
           </w:p>
         </w:tc>
         <w:tc>
           <w:tcPr>
-            <w:tcW w:w="4675" w:type="dxa"/>
-            <w:tcBorders>
-              <w:top w:val="single" w:sz="4" w:space="0" w:color="auto"/>
-              <w:left w:val="single" w:sz="4" w:space="0" w:color="auto"/>
-              <w:bottom w:val="single" w:sz="4" w:space="0" w:color="auto"/>
-              <w:right w:val="single" w:sz="4" w:space="0" w:color="auto"/>
-            </w:tcBorders>
-            <w:hideMark/>
-          </w:tcPr>
-          <w:p>
-            <w:r>
-              <w:t>Price</w:t>
-            </w:r>
-          </w:p>
-        </w:tc>
-      </w:tr>
-      <w:tr>
-        <w:tc>
-          <w:tcPr>
-            <w:tcW w:w="4675" w:type="dxa"/>
-            <w:tcBorders>
-              <w:top w:val="single" w:sz="4" w:space="0" w:color="auto"/>
-              <w:left w:val="single" w:sz="4" w:space="0" w:color="auto"/>
-              <w:bottom w:val="single" w:sz="4" w:space="0" w:color="auto"/>
-              <w:right w:val="single" w:sz="4" w:space="0" w:color="auto"/>
-            </w:tcBorders>
-            <w:hideMark/>
-          </w:tcPr>
-          <w:p>
-            <w:r>
-              <w:t>Items2</w:t>
-            </w:r>
-          </w:p>
-        </w:tc>
-        <w:tc>
-          <w:tcPr>
-            <w:tcW w:w="4675" w:type="dxa"/>
+            <w:tcW w:w="2147" w:type="dxa"/>
             <w:tcBorders>
               <w:top w:val="single" w:sz="4" w:space="0" w:color="auto"/>
               <w:left w:val="single" w:sz="4" w:space="0" w:color="auto"/>
@@ -170,7 +223,79 @@
               <w:right w:val="single" w:sz="4" w:space="0" w:color="auto"/>
             </w:tcBorders>
           </w:tcPr>
-          <w:p/>
+          <w:p>
+            <w:pPr>
+              <w:rPr>
+                <w:rFonts w:ascii="Cascadia Mono" w:hAnsi="Cascadia Mono" w:cs="Cascadia Mono"/>
+                <w:color w:val="000000"/>
+                <w:sz w:val="19"/>
+                <w:szCs w:val="19"/>
+                <w:highlight w:val="white"/>
+              </w:rPr>
+            </w:pPr>
+            <w:r>
+              <w:rPr>
+                <w:rFonts w:ascii="Cascadia Mono" w:hAnsi="Cascadia Mono" w:cs="Cascadia Mono"/>
+                <w:color w:val="000000"/>
+                <w:sz w:val="19"/>
+                <w:szCs w:val="19"/>
+                <w:highlight w:val="white"/>
+              </w:rPr>
+              <w:t>Test</w:t>
+            </w:r>
+            <w:bookmarkStart w:id="0" w:name="_GoBack"/>
+            <w:bookmarkEnd w:id="0"/>
+          </w:p>
+        </w:tc>
+        <w:tc>
+          <w:tcPr>
+            <w:tcW w:w="2264" w:type="dxa"/>
+            <w:tcBorders>
+              <w:top w:val="single" w:sz="4" w:space="0" w:color="auto"/>
+              <w:left w:val="single" w:sz="4" w:space="0" w:color="auto"/>
+              <w:bottom w:val="single" w:sz="4" w:space="0" w:color="auto"/>
+              <w:right w:val="single" w:sz="4" w:space="0" w:color="auto"/>
+            </w:tcBorders>
+          </w:tcPr>
+          <w:p>
+            <w:pPr>
+              <w:rPr>
+                <w:rFonts w:ascii="Cascadia Mono" w:hAnsi="Cascadia Mono" w:cs="Cascadia Mono"/>
+                <w:color w:val="000000"/>
+                <w:sz w:val="19"/>
+                <w:szCs w:val="19"/>
+                <w:highlight w:val="white"/>
+              </w:rPr>
+            </w:pPr>
+            <w:proofErr w:type="spellStart"/>
+            <w:r>
+              <w:rPr>
+                <w:rFonts w:ascii="Cascadia Mono" w:hAnsi="Cascadia Mono" w:cs="Cascadia Mono"/>
+                <w:color w:val="000000"/>
+                <w:sz w:val="19"/>
+                <w:szCs w:val="19"/>
+                <w:highlight w:val="white"/>
+              </w:rPr>
+              <w:t>NameAr</w:t>
+            </w:r>
+            <w:proofErr w:type="spellEnd"/>
+          </w:p>
+        </w:tc>
+        <w:tc>
+          <w:tcPr>
+            <w:tcW w:w="2395" w:type="dxa"/>
+            <w:tcBorders>
+              <w:top w:val="single" w:sz="4" w:space="0" w:color="auto"/>
+              <w:left w:val="single" w:sz="4" w:space="0" w:color="auto"/>
+              <w:bottom w:val="single" w:sz="4" w:space="0" w:color="auto"/>
+              <w:right w:val="single" w:sz="4" w:space="0" w:color="auto"/>
+            </w:tcBorders>
+          </w:tcPr>
+          <w:p>
+            <w:r>
+              <w:t>Price</w:t>
+            </w:r>
+          </w:p>
         </w:tc>
       </w:tr>
     </w:tbl>

</xml_diff>